<commit_message>
Memperbaiki file di folder catatan
</commit_message>
<xml_diff>
--- a/catatan/form pesan kamar.docx
+++ b/catatan/form pesan kamar.docx
@@ -161,7 +161,27 @@
           <w:szCs w:val="20"/>
           <w:lang w:eastAsia="en-ID"/>
         </w:rPr>
-        <w:t xml:space="preserve">" </w:t>
+        <w:t>"</w:t>
+      </w:r>
+    </w:p>
+    <w:p>
+      <w:pPr>
+        <w:ind w:left="284" w:hanging="283"/>
+        <w:rPr>
+          <w:rFonts w:ascii="Arial" w:hAnsi="Arial" w:cs="Arial"/>
+          <w:sz w:val="20"/>
+          <w:szCs w:val="20"/>
+          <w:lang w:eastAsia="en-ID"/>
+        </w:rPr>
+      </w:pPr>
+      <w:r>
+        <w:rPr>
+          <w:rFonts w:ascii="Arial" w:hAnsi="Arial" w:cs="Arial"/>
+          <w:sz w:val="20"/>
+          <w:szCs w:val="20"/>
+          <w:lang w:eastAsia="en-ID"/>
+        </w:rPr>
+        <w:t xml:space="preserve"> </w:t>
       </w:r>
       <w:proofErr w:type="spellStart"/>
       <w:r>

</xml_diff>